<commit_message>
Updated documentations. just need added images and stats to finish it up to date for mile 3
</commit_message>
<xml_diff>
--- a/PlantsvZombies/[MILESTONE 3] PLANTS VS ZOMBIES DOCUMENTATION FINAL.docx
+++ b/PlantsvZombies/[MILESTONE 3] PLANTS VS ZOMBIES DOCUMENTATION FINAL.docx
@@ -367,149 +367,143 @@
         <w:t xml:space="preserve"> but they have varying max health variables.</w:t>
       </w:r>
       <w:r>
+        <w:t xml:space="preserve"> All of these classes except walnut used previous plants and zombies as super classes, which places emphasis on the factory design pattern and loose coupling of classes. </w:t>
+      </w:r>
+    </w:p>
+    <w:p>
+      <w:pPr>
+        <w:ind w:left="-15" w:right="51"/>
+      </w:pPr>
+    </w:p>
+    <w:p>
+      <w:pPr>
+        <w:ind w:left="-15" w:right="51"/>
+      </w:pPr>
+      <w:r>
+        <w:t>The Controller and View packages had to be updated and revamped to not only accommodate this milestone’s requirements but to also refractor our code to fix the logic that worked for the text implementation of the game but did not work reliably for the GUI.</w:t>
+      </w:r>
+      <w:r>
+        <w:t xml:space="preserve"> If the user attempted to run in eclipse in the previous version, the user would get an </w:t>
+      </w:r>
+      <w:proofErr w:type="spellStart"/>
+      <w:r>
+        <w:t>ioe</w:t>
+      </w:r>
+      <w:proofErr w:type="spellEnd"/>
+      <w:r>
+        <w:t xml:space="preserve"> exception because when using the Make program, it would create a different bin folder that would not allow the view to access the same image files. This issue is now resolved. The source code was rearranged to make the organization of how our game works a lot simpler. The packages are now Characters, Controller, gameModel, </w:t>
+      </w:r>
+      <w:r>
+        <w:t xml:space="preserve">Images, Tests and Views. This made it simple for us to categorize exactly how the classes pertained to the game. The gameModel classes update the </w:t>
+      </w:r>
+      <w:proofErr w:type="spellStart"/>
+      <w:r>
+        <w:t>GameBoardView</w:t>
+      </w:r>
+      <w:proofErr w:type="spellEnd"/>
+      <w:r>
+        <w:t xml:space="preserve"> which in turn update the </w:t>
+      </w:r>
+      <w:proofErr w:type="spellStart"/>
+      <w:r>
+        <w:t>GameController</w:t>
+      </w:r>
+      <w:proofErr w:type="spellEnd"/>
+      <w:r>
+        <w:t xml:space="preserve">. The </w:t>
+      </w:r>
+      <w:proofErr w:type="spellStart"/>
+      <w:r>
+        <w:t>GameController</w:t>
+      </w:r>
+      <w:proofErr w:type="spellEnd"/>
+      <w:r>
+        <w:t xml:space="preserve"> updates the </w:t>
+      </w:r>
+      <w:proofErr w:type="spellStart"/>
+      <w:r>
+        <w:t>gameModel</w:t>
+      </w:r>
+      <w:proofErr w:type="spellEnd"/>
+      <w:r>
+        <w:t xml:space="preserve"> classes with the new information. This is to ensure that we follow the MVC pattern.</w:t>
+      </w:r>
+    </w:p>
+    <w:p>
+      <w:pPr>
+        <w:ind w:left="-15" w:right="51"/>
+      </w:pPr>
+      <w:r>
+        <w:t xml:space="preserve">The </w:t>
+      </w:r>
+      <w:proofErr w:type="spellStart"/>
+      <w:r>
+        <w:t>GameBoardView</w:t>
+      </w:r>
+      <w:proofErr w:type="spellEnd"/>
+      <w:r>
+        <w:t xml:space="preserve"> is the same from the previous Milestone, however, the undo and redo features have been refined and correctly added in this iteration.</w:t>
+      </w:r>
+    </w:p>
+    <w:p>
+      <w:pPr>
+        <w:ind w:left="-15" w:right="51"/>
+      </w:pPr>
+    </w:p>
+    <w:p>
+      <w:pPr>
+        <w:ind w:left="-15" w:right="51"/>
+      </w:pPr>
+      <w:r>
+        <w:t>Since the game follows the protect the castle puzzle template, the only decisions that the user must decide are where do they want to plant their plants on the board. We created the Non-Playable Characters class because the game itself, keeps track of each plant’s and zombie’s attack power and health—including how quickly objects traverse the board itself.</w:t>
+      </w:r>
+    </w:p>
+    <w:p>
+      <w:pPr>
+        <w:ind w:right="51"/>
+      </w:pPr>
+      <w:r>
+        <w:t xml:space="preserve"> The board of the first level for this milestone is a simple </w:t>
+      </w:r>
+      <w:r>
+        <w:t>6</w:t>
+      </w:r>
+      <w:r>
+        <w:t xml:space="preserve">x10 array since it is the first level of the game and it is intended to get the user used to the controls and the logic of the game. There is only one zombie </w:t>
+      </w:r>
+      <w:r>
+        <w:t>that will</w:t>
+      </w:r>
+      <w:r>
+        <w:t xml:space="preserve"> attack and there is only one row that the user’s plants must defend.</w:t>
+      </w:r>
+    </w:p>
+    <w:p>
+      <w:pPr>
+        <w:ind w:right="51"/>
+      </w:pPr>
+      <w:r>
+        <w:t xml:space="preserve">The most complex of the classes of this milestone are the Collision, Move and Game controllers. The reason why we decided to separate the collision and moving detection logic from one another is because many of the plants themselves are stationary but the objects that </w:t>
+      </w:r>
+      <w:r>
+        <w:t xml:space="preserve">they </w:t>
+      </w:r>
+      <w:r>
+        <w:t xml:space="preserve">shoot are not. Our approach to the entire project was to loosely couple as many classes as possible. </w:t>
+      </w:r>
+      <w:r>
         <w:t xml:space="preserve"> </w:t>
       </w:r>
-      <w:proofErr w:type="gramStart"/>
-      <w:r>
-        <w:t>All of</w:t>
-      </w:r>
-      <w:proofErr w:type="gramEnd"/>
-      <w:r>
-        <w:t xml:space="preserve"> these classes except walnut used previous plants and zombies as super classes, which places emphasis on the factory design pattern and loose coupling of classes. </w:t>
-      </w:r>
-    </w:p>
-    <w:p>
-      <w:pPr>
-        <w:ind w:left="-15" w:right="51"/>
-      </w:pPr>
-    </w:p>
-    <w:p>
-      <w:pPr>
-        <w:ind w:left="-15" w:right="51"/>
-      </w:pPr>
-      <w:r>
-        <w:t>The Controller and View packages had to be updated and revamped to not only accommodate this milestone’s requirements but to also refractor our code to fix the logic that worked for the text implementation of the game but did not work reliably for the GUI.</w:t>
-      </w:r>
-      <w:r>
-        <w:t xml:space="preserve"> If the user attempted to run in eclipse in the previous version, the user would get an </w:t>
-      </w:r>
-      <w:proofErr w:type="spellStart"/>
-      <w:r>
-        <w:t>ioe</w:t>
-      </w:r>
-      <w:proofErr w:type="spellEnd"/>
-      <w:r>
-        <w:t xml:space="preserve"> exception because when using the Make program, it would create a different bin folder that would not allow the view to access the same image files. This issue is now resolved. The source code was rearranged to make the organization of how our game works a lot simpler. The packages are now Characters, Controller, gameModel, </w:t>
-      </w:r>
-      <w:r>
-        <w:t>Images, Tests and Views. This made it simple for us to categorize exactly how the classes pertained to the game. The gameModel classes update</w:t>
-      </w:r>
-      <w:bookmarkStart w:id="1" w:name="_GoBack"/>
+    </w:p>
+    <w:p>
+      <w:pPr>
+        <w:pStyle w:val="Heading1"/>
+      </w:pPr>
+      <w:bookmarkStart w:id="1" w:name="_Toc528615768"/>
+      <w:r>
+        <w:t>USER MANUAL</w:t>
+      </w:r>
       <w:bookmarkEnd w:id="1"/>
-      <w:r>
-        <w:t xml:space="preserve"> the </w:t>
-      </w:r>
-      <w:proofErr w:type="spellStart"/>
-      <w:r>
-        <w:t>GameBoardView</w:t>
-      </w:r>
-      <w:proofErr w:type="spellEnd"/>
-      <w:r>
-        <w:t xml:space="preserve"> which in turn update the </w:t>
-      </w:r>
-      <w:proofErr w:type="spellStart"/>
-      <w:r>
-        <w:t>GameController</w:t>
-      </w:r>
-      <w:proofErr w:type="spellEnd"/>
-      <w:r>
-        <w:t xml:space="preserve">. The </w:t>
-      </w:r>
-      <w:proofErr w:type="spellStart"/>
-      <w:r>
-        <w:lastRenderedPageBreak/>
-        <w:t>GameController</w:t>
-      </w:r>
-      <w:proofErr w:type="spellEnd"/>
-      <w:r>
-        <w:t xml:space="preserve"> updates the gameModel classes with the new information. This is to ensure that we follow the MVC pattern.</w:t>
-      </w:r>
-    </w:p>
-    <w:p>
-      <w:pPr>
-        <w:ind w:left="-15" w:right="51"/>
-      </w:pPr>
-      <w:r>
-        <w:t xml:space="preserve">The </w:t>
-      </w:r>
-      <w:proofErr w:type="spellStart"/>
-      <w:r>
-        <w:t>GameBoardView</w:t>
-      </w:r>
-      <w:proofErr w:type="spellEnd"/>
-      <w:r>
-        <w:t xml:space="preserve"> is the same from the previous Milestone, however, the undo and redo features have been refined and correctly added in this iteration.</w:t>
-      </w:r>
-    </w:p>
-    <w:p>
-      <w:pPr>
-        <w:ind w:left="-15" w:right="51"/>
-      </w:pPr>
-    </w:p>
-    <w:p>
-      <w:pPr>
-        <w:ind w:left="-15" w:right="51"/>
-      </w:pPr>
-      <w:r>
-        <w:t>Since the game follows the protect the castle puzzle template, the only decisions that the user must decide are where do they want to plant their plants on the board. We created the Non-Playable Characters class because the game itself, keeps track of each plant’s and zombie’s attack power and health—including how quickly objects traverse the board itself.</w:t>
-      </w:r>
-    </w:p>
-    <w:p>
-      <w:pPr>
-        <w:ind w:right="51"/>
-      </w:pPr>
-      <w:r>
-        <w:t xml:space="preserve"> The board of the first level for this milestone is a simple </w:t>
-      </w:r>
-      <w:r>
-        <w:t>6</w:t>
-      </w:r>
-      <w:r>
-        <w:t xml:space="preserve">x10 array since it is the first level of the game and it is intended to get the user used to the controls and the logic of the game. There is only one zombie </w:t>
-      </w:r>
-      <w:r>
-        <w:t>that will</w:t>
-      </w:r>
-      <w:r>
-        <w:t xml:space="preserve"> attack and there is only one row that the user’s plants must defend.</w:t>
-      </w:r>
-    </w:p>
-    <w:p>
-      <w:pPr>
-        <w:ind w:right="51"/>
-      </w:pPr>
-      <w:r>
-        <w:t xml:space="preserve">The most complex of the classes of this milestone are the Collision, Move and Game controllers. The reason why we decided to separate the collision and moving detection logic from one another is because many of the plants themselves are stationary but the objects that </w:t>
-      </w:r>
-      <w:r>
-        <w:t xml:space="preserve">they </w:t>
-      </w:r>
-      <w:r>
-        <w:t xml:space="preserve">shoot are not. Our approach to the entire project was to loosely couple as many classes as possible. </w:t>
-      </w:r>
-      <w:r>
-        <w:t xml:space="preserve"> </w:t>
-      </w:r>
-    </w:p>
-    <w:p>
-      <w:pPr>
-        <w:pStyle w:val="Heading1"/>
-      </w:pPr>
-      <w:bookmarkStart w:id="2" w:name="_Toc528615768"/>
-      <w:r>
-        <w:t>USER MANUAL</w:t>
-      </w:r>
-      <w:bookmarkEnd w:id="2"/>
     </w:p>
     <w:p>
       <w:pPr>
@@ -753,66 +747,6 @@
           <w:szCs w:val="20"/>
           <w:lang w:val="en-US"/>
         </w:rPr>
-        <w:t xml:space="preserve">[ </w:t>
-      </w:r>
-      <w:proofErr w:type="gramStart"/>
-      <w:r>
-        <w:rPr>
-          <w:rFonts w:ascii="Consolas" w:hAnsi="Consolas" w:cs="Consolas"/>
-          <w:color w:val="000000"/>
-          <w:sz w:val="20"/>
-          <w:szCs w:val="20"/>
-          <w:lang w:val="en-US"/>
-        </w:rPr>
-        <w:t>NPC ]</w:t>
-      </w:r>
-      <w:proofErr w:type="gramEnd"/>
-      <w:r>
-        <w:rPr>
-          <w:rFonts w:ascii="Consolas" w:hAnsi="Consolas" w:cs="Consolas"/>
-          <w:color w:val="000000"/>
-          <w:sz w:val="20"/>
-          <w:szCs w:val="20"/>
-          <w:lang w:val="en-US"/>
-        </w:rPr>
-        <w:t>[    ][    ][    ][    ][    ][    ][    ][    ][    ]</w:t>
-      </w:r>
-    </w:p>
-    <w:p>
-      <w:pPr>
-        <w:autoSpaceDE w:val="0"/>
-        <w:autoSpaceDN w:val="0"/>
-        <w:adjustRightInd w:val="0"/>
-        <w:spacing w:after="0" w:line="240" w:lineRule="auto"/>
-        <w:rPr>
-          <w:rFonts w:ascii="Consolas" w:hAnsi="Consolas" w:cs="Consolas"/>
-          <w:sz w:val="20"/>
-          <w:szCs w:val="20"/>
-          <w:lang w:val="en-US"/>
-        </w:rPr>
-      </w:pPr>
-    </w:p>
-    <w:p>
-      <w:pPr>
-        <w:autoSpaceDE w:val="0"/>
-        <w:autoSpaceDN w:val="0"/>
-        <w:adjustRightInd w:val="0"/>
-        <w:spacing w:after="0" w:line="240" w:lineRule="auto"/>
-        <w:rPr>
-          <w:rFonts w:ascii="Consolas" w:hAnsi="Consolas" w:cs="Consolas"/>
-          <w:sz w:val="20"/>
-          <w:szCs w:val="20"/>
-          <w:lang w:val="en-US"/>
-        </w:rPr>
-      </w:pPr>
-      <w:r>
-        <w:rPr>
-          <w:rFonts w:ascii="Consolas" w:hAnsi="Consolas" w:cs="Consolas"/>
-          <w:color w:val="000000"/>
-          <w:sz w:val="20"/>
-          <w:szCs w:val="20"/>
-          <w:lang w:val="en-US"/>
-        </w:rPr>
         <w:t>[ NPC ][    ][    ][    ][    ][    ][    ][    ][    ][    ]</w:t>
       </w:r>
     </w:p>
@@ -927,7 +861,44 @@
           <w:szCs w:val="20"/>
           <w:lang w:val="en-US"/>
         </w:rPr>
-        <w:lastRenderedPageBreak/>
+        <w:t>[ NPC ][    ][    ][    ][    ][    ][    ][    ][    ][    ]</w:t>
+      </w:r>
+    </w:p>
+    <w:p>
+      <w:pPr>
+        <w:autoSpaceDE w:val="0"/>
+        <w:autoSpaceDN w:val="0"/>
+        <w:adjustRightInd w:val="0"/>
+        <w:spacing w:after="0" w:line="240" w:lineRule="auto"/>
+        <w:rPr>
+          <w:rFonts w:ascii="Consolas" w:hAnsi="Consolas" w:cs="Consolas"/>
+          <w:sz w:val="20"/>
+          <w:szCs w:val="20"/>
+          <w:lang w:val="en-US"/>
+        </w:rPr>
+      </w:pPr>
+    </w:p>
+    <w:p>
+      <w:pPr>
+        <w:autoSpaceDE w:val="0"/>
+        <w:autoSpaceDN w:val="0"/>
+        <w:adjustRightInd w:val="0"/>
+        <w:spacing w:after="0" w:line="240" w:lineRule="auto"/>
+        <w:rPr>
+          <w:rFonts w:ascii="Consolas" w:hAnsi="Consolas" w:cs="Consolas"/>
+          <w:sz w:val="20"/>
+          <w:szCs w:val="20"/>
+          <w:lang w:val="en-US"/>
+        </w:rPr>
+      </w:pPr>
+      <w:r>
+        <w:rPr>
+          <w:rFonts w:ascii="Consolas" w:hAnsi="Consolas" w:cs="Consolas"/>
+          <w:color w:val="000000"/>
+          <w:sz w:val="20"/>
+          <w:szCs w:val="20"/>
+          <w:lang w:val="en-US"/>
+        </w:rPr>
         <w:t>[ NPC ][    ][    ][    ][    ][    ][    ][    ][    ][    ]</w:t>
       </w:r>
     </w:p>
@@ -1290,7 +1261,6 @@
     </w:p>
     <w:p>
       <w:r>
-        <w:lastRenderedPageBreak/>
         <w:t>In the game, z</w:t>
       </w:r>
       <w:r>
@@ -2097,7 +2067,6 @@
           <w:szCs w:val="20"/>
           <w:lang w:val="en-US"/>
         </w:rPr>
-        <w:lastRenderedPageBreak/>
         <w:t>buy sf x y: buy a sunflower for 10</w:t>
       </w:r>
     </w:p>
@@ -2588,14 +2557,111 @@
     </w:p>
     <w:p>
       <w:pPr>
+        <w:rPr>
+          <w:u w:val="single"/>
+        </w:rPr>
+      </w:pPr>
+      <w:r>
+        <w:rPr>
+          <w:u w:val="single"/>
+        </w:rPr>
+        <w:t>For milestone 3:</w:t>
+      </w:r>
+    </w:p>
+    <w:p>
+      <w:r>
+        <w:t xml:space="preserve">In this version of the, added zombie and plants were added to the game. Added images for the corresponding were added in the GUI so that the game is not text base. The GUI was also remodelled so that it’s formatted better for the user’s experience. </w:t>
+      </w:r>
+    </w:p>
+    <w:p>
+      <w:r>
+        <w:t>The added plants are:</w:t>
+      </w:r>
+    </w:p>
+    <w:p>
+      <w:pPr>
+        <w:pStyle w:val="ListParagraph"/>
+        <w:numPr>
+          <w:ilvl w:val="0"/>
+          <w:numId w:val="4"/>
+        </w:numPr>
+      </w:pPr>
+      <w:r>
+        <w:t>Double pea shooter</w:t>
+      </w:r>
+    </w:p>
+    <w:p>
+      <w:pPr>
+        <w:pStyle w:val="ListParagraph"/>
+        <w:numPr>
+          <w:ilvl w:val="0"/>
+          <w:numId w:val="4"/>
+        </w:numPr>
+      </w:pPr>
+      <w:r>
+        <w:t>Walnut</w:t>
+      </w:r>
+    </w:p>
+    <w:p>
+      <w:r>
+        <w:t>The added zombies are:</w:t>
+      </w:r>
+    </w:p>
+    <w:p>
+      <w:pPr>
+        <w:pStyle w:val="ListParagraph"/>
+        <w:numPr>
+          <w:ilvl w:val="0"/>
+          <w:numId w:val="4"/>
+        </w:numPr>
+      </w:pPr>
+      <w:r>
+        <w:t>Bucket head zombie</w:t>
+      </w:r>
+    </w:p>
+    <w:p>
+      <w:pPr>
+        <w:pStyle w:val="ListParagraph"/>
+        <w:numPr>
+          <w:ilvl w:val="0"/>
+          <w:numId w:val="4"/>
+        </w:numPr>
+      </w:pPr>
+      <w:r>
+        <w:t>Pylon zombie</w:t>
+      </w:r>
+    </w:p>
+    <w:p>
+      <w:pPr>
+        <w:pStyle w:val="ListParagraph"/>
+        <w:numPr>
+          <w:ilvl w:val="0"/>
+          <w:numId w:val="4"/>
+        </w:numPr>
+      </w:pPr>
+      <w:r>
+        <w:t>Running zombie</w:t>
+      </w:r>
+    </w:p>
+    <w:p>
+      <w:r>
+        <w:t>The double pea shooter works the same way as the regular pea shooter, except it’s firing rate increased by double. The walnut plant is a defensive plant that prevent zombies from accessing the lane. The plant has x amount of damage it could take before the zombies eliminate it.</w:t>
+      </w:r>
+    </w:p>
+    <w:p>
+      <w:r>
+        <w:t xml:space="preserve">The bucket head zombie and the pylon zombie are two upgraded versions of the regular zombie, the only difference being the items they wear on their heads, bucket and pylon. The pylon zombies have higher health than regular zombies and bucket head zombies have higher defense than pylon zombies. The running zombies are faster and healthier zombies than the regular zombies. </w:t>
+      </w:r>
+    </w:p>
+    <w:p>
+      <w:pPr>
         <w:pStyle w:val="Heading1"/>
       </w:pPr>
-      <w:bookmarkStart w:id="3" w:name="_Toc528615769"/>
-      <w:r>
-        <w:lastRenderedPageBreak/>
+      <w:bookmarkStart w:id="2" w:name="_Toc528615769"/>
+      <w:r>
         <w:t>UML</w:t>
       </w:r>
-      <w:bookmarkEnd w:id="3"/>
+      <w:bookmarkEnd w:id="2"/>
     </w:p>
     <w:p>
       <w:pPr>
@@ -2870,6 +2936,118 @@
     </w:lvl>
   </w:abstractNum>
   <w:abstractNum w:abstractNumId="2" w15:restartNumberingAfterBreak="0">
+    <w:nsid w:val="59F43073"/>
+    <w:multiLevelType w:val="hybridMultilevel"/>
+    <w:tmpl w:val="CCBE1492"/>
+    <w:lvl w:ilvl="0" w:tplc="94807988">
+      <w:numFmt w:val="bullet"/>
+      <w:lvlText w:val="-"/>
+      <w:lvlJc w:val="left"/>
+      <w:pPr>
+        <w:ind w:left="720" w:hanging="360"/>
+      </w:pPr>
+      <w:rPr>
+        <w:rFonts w:ascii="Calibri" w:eastAsiaTheme="minorHAnsi" w:hAnsi="Calibri" w:cs="Calibri" w:hint="default"/>
+      </w:rPr>
+    </w:lvl>
+    <w:lvl w:ilvl="1" w:tplc="04090003" w:tentative="1">
+      <w:start w:val="1"/>
+      <w:numFmt w:val="bullet"/>
+      <w:lvlText w:val="o"/>
+      <w:lvlJc w:val="left"/>
+      <w:pPr>
+        <w:ind w:left="1440" w:hanging="360"/>
+      </w:pPr>
+      <w:rPr>
+        <w:rFonts w:ascii="Courier New" w:hAnsi="Courier New" w:cs="Courier New" w:hint="default"/>
+      </w:rPr>
+    </w:lvl>
+    <w:lvl w:ilvl="2" w:tplc="04090005" w:tentative="1">
+      <w:start w:val="1"/>
+      <w:numFmt w:val="bullet"/>
+      <w:lvlText w:val=""/>
+      <w:lvlJc w:val="left"/>
+      <w:pPr>
+        <w:ind w:left="2160" w:hanging="360"/>
+      </w:pPr>
+      <w:rPr>
+        <w:rFonts w:ascii="Wingdings" w:hAnsi="Wingdings" w:hint="default"/>
+      </w:rPr>
+    </w:lvl>
+    <w:lvl w:ilvl="3" w:tplc="04090001" w:tentative="1">
+      <w:start w:val="1"/>
+      <w:numFmt w:val="bullet"/>
+      <w:lvlText w:val=""/>
+      <w:lvlJc w:val="left"/>
+      <w:pPr>
+        <w:ind w:left="2880" w:hanging="360"/>
+      </w:pPr>
+      <w:rPr>
+        <w:rFonts w:ascii="Symbol" w:hAnsi="Symbol" w:hint="default"/>
+      </w:rPr>
+    </w:lvl>
+    <w:lvl w:ilvl="4" w:tplc="04090003" w:tentative="1">
+      <w:start w:val="1"/>
+      <w:numFmt w:val="bullet"/>
+      <w:lvlText w:val="o"/>
+      <w:lvlJc w:val="left"/>
+      <w:pPr>
+        <w:ind w:left="3600" w:hanging="360"/>
+      </w:pPr>
+      <w:rPr>
+        <w:rFonts w:ascii="Courier New" w:hAnsi="Courier New" w:cs="Courier New" w:hint="default"/>
+      </w:rPr>
+    </w:lvl>
+    <w:lvl w:ilvl="5" w:tplc="04090005" w:tentative="1">
+      <w:start w:val="1"/>
+      <w:numFmt w:val="bullet"/>
+      <w:lvlText w:val=""/>
+      <w:lvlJc w:val="left"/>
+      <w:pPr>
+        <w:ind w:left="4320" w:hanging="360"/>
+      </w:pPr>
+      <w:rPr>
+        <w:rFonts w:ascii="Wingdings" w:hAnsi="Wingdings" w:hint="default"/>
+      </w:rPr>
+    </w:lvl>
+    <w:lvl w:ilvl="6" w:tplc="04090001" w:tentative="1">
+      <w:start w:val="1"/>
+      <w:numFmt w:val="bullet"/>
+      <w:lvlText w:val=""/>
+      <w:lvlJc w:val="left"/>
+      <w:pPr>
+        <w:ind w:left="5040" w:hanging="360"/>
+      </w:pPr>
+      <w:rPr>
+        <w:rFonts w:ascii="Symbol" w:hAnsi="Symbol" w:hint="default"/>
+      </w:rPr>
+    </w:lvl>
+    <w:lvl w:ilvl="7" w:tplc="04090003" w:tentative="1">
+      <w:start w:val="1"/>
+      <w:numFmt w:val="bullet"/>
+      <w:lvlText w:val="o"/>
+      <w:lvlJc w:val="left"/>
+      <w:pPr>
+        <w:ind w:left="5760" w:hanging="360"/>
+      </w:pPr>
+      <w:rPr>
+        <w:rFonts w:ascii="Courier New" w:hAnsi="Courier New" w:cs="Courier New" w:hint="default"/>
+      </w:rPr>
+    </w:lvl>
+    <w:lvl w:ilvl="8" w:tplc="04090005" w:tentative="1">
+      <w:start w:val="1"/>
+      <w:numFmt w:val="bullet"/>
+      <w:lvlText w:val=""/>
+      <w:lvlJc w:val="left"/>
+      <w:pPr>
+        <w:ind w:left="6480" w:hanging="360"/>
+      </w:pPr>
+      <w:rPr>
+        <w:rFonts w:ascii="Wingdings" w:hAnsi="Wingdings" w:hint="default"/>
+      </w:rPr>
+    </w:lvl>
+  </w:abstractNum>
+  <w:abstractNum w:abstractNumId="3" w15:restartNumberingAfterBreak="0">
     <w:nsid w:val="5AED727D"/>
     <w:multiLevelType w:val="hybridMultilevel"/>
     <w:tmpl w:val="C038AA74"/>
@@ -2959,13 +3137,16 @@
     </w:lvl>
   </w:abstractNum>
   <w:num w:numId="1">
-    <w:abstractNumId w:val="2"/>
+    <w:abstractNumId w:val="3"/>
   </w:num>
   <w:num w:numId="2">
     <w:abstractNumId w:val="1"/>
   </w:num>
   <w:num w:numId="3">
     <w:abstractNumId w:val="0"/>
+  </w:num>
+  <w:num w:numId="4">
+    <w:abstractNumId w:val="2"/>
   </w:num>
 </w:numbering>
 </file>

</xml_diff>

<commit_message>
I tried getting the redo and undo buttons to work
</commit_message>
<xml_diff>
--- a/PlantsvZombies/[MILESTONE 3] PLANTS VS ZOMBIES DOCUMENTATION FINAL.docx
+++ b/PlantsvZombies/[MILESTONE 3] PLANTS VS ZOMBIES DOCUMENTATION FINAL.docx
@@ -333,135 +333,149 @@
     </w:p>
     <w:p>
       <w:pPr>
-        <w:ind w:left="-15" w:right="51"/>
+        <w:ind w:left="-15" w:right="51" w:firstLine="735"/>
       </w:pPr>
       <w:r>
         <w:t>The design decisions for this milestone involved</w:t>
       </w:r>
       <w:r>
-        <w:t xml:space="preserve"> fixing the implementation of the graphical user interface from the previous milestone where the zombies would walk past plants before eating them. New plants and zombies were added to the game, each having different behaviours to those from the previous iteration. The biggest addition for this milestone was the addition to the undo and redo feature to the game.</w:t>
-      </w:r>
-    </w:p>
-    <w:p>
-      <w:pPr>
-        <w:ind w:left="-15" w:right="51"/>
-      </w:pPr>
-    </w:p>
-    <w:p>
-      <w:pPr>
-        <w:ind w:left="-15" w:right="51"/>
-      </w:pPr>
-      <w:r>
-        <w:t>The addition of the new types of model characters within the game meant that multiple new classes were created. The new characters that were added are as follows: Double Pea Shooters, Walnuts, Pylon Zombies and Run Zombies.</w:t>
-      </w:r>
-      <w:r>
-        <w:t xml:space="preserve"> Double Pea Shooter</w:t>
-      </w:r>
-      <w:r>
-        <w:t>s, as their name implies shoots Normal Peas at twice the rate as a Pea Shooter. A Walnut is a plant with a higher max when compared to the rest of the plants—being used to get eaten and buy time for the user to decide to either accumulate sun points or attack the enemy. The Run Zombie is self explanatory, it traverses the board at a much faster rate than a Normal Zombie while having the same level of health. The Bucket and Pylon Zombies are very similar in the sense that they move at the same speed as a Normal Zombie</w:t>
-      </w:r>
-      <w:r>
-        <w:t>,</w:t>
-      </w:r>
-      <w:r>
-        <w:t xml:space="preserve"> but they have varying max health variables.</w:t>
-      </w:r>
-      <w:r>
-        <w:t xml:space="preserve"> </w:t>
-      </w:r>
-      <w:proofErr w:type="gramStart"/>
-      <w:r>
-        <w:t>All of</w:t>
-      </w:r>
-      <w:proofErr w:type="gramEnd"/>
-      <w:r>
-        <w:t xml:space="preserve"> these classes except walnut used previous plants and zombies as super classes, which places emphasis on the factory design pattern and loose coupling of classes. </w:t>
-      </w:r>
-    </w:p>
-    <w:p>
-      <w:pPr>
-        <w:ind w:left="-15" w:right="51"/>
-      </w:pPr>
-    </w:p>
-    <w:p>
-      <w:pPr>
-        <w:ind w:left="-15" w:right="51"/>
-      </w:pPr>
-      <w:r>
-        <w:t>The Controller and View packages had to be updated and revamped to not only accommodate this milestone’s requirements but to also refractor our code to fix the logic that worked for the text implementation of the game but did not work reliably for the GUI.</w:t>
-      </w:r>
-      <w:r>
-        <w:t xml:space="preserve"> If the user attempted to run in eclipse in the previous version, the user would get an </w:t>
-      </w:r>
-      <w:proofErr w:type="spellStart"/>
-      <w:r>
-        <w:t>ioe</w:t>
-      </w:r>
-      <w:proofErr w:type="spellEnd"/>
-      <w:r>
-        <w:t xml:space="preserve"> exception because when using the Make program, it would create a different bin folder that would not allow the view to access the same image files. This issue is now resolved. The source code was rearranged to make the organization of how our game works a lot simpler. The packages are now Characters, Controller, gameModel, </w:t>
-      </w:r>
-      <w:r>
-        <w:t>Images, Tests and Views. This made it simple for us to categorize exactly how the classes pertained to the game. The gameModel classes update</w:t>
+        <w:t xml:space="preserve"> fixing the implementation of the graphical user interface from the previous milestone where the zombies would walk past plants before eating them. New plants and zombies were added to the game, each having different behaviours to those from the previous iteration. The biggest addition for this milestone was the addition to the undo </w:t>
       </w:r>
       <w:bookmarkStart w:id="1" w:name="_GoBack"/>
       <w:bookmarkEnd w:id="1"/>
       <w:r>
-        <w:t xml:space="preserve"> the </w:t>
+        <w:t>feature to the game.</w:t>
+      </w:r>
+    </w:p>
+    <w:p>
+      <w:pPr>
+        <w:ind w:left="-15" w:right="51" w:firstLine="735"/>
+      </w:pPr>
+      <w:r>
+        <w:t>The addition of the new types of model characters within the game meant that multiple new classes were created. The new characters that were added are as follows: Double Pea Shooters, Walnuts, Pylon Zombies and Run Zombies.</w:t>
+      </w:r>
+      <w:r>
+        <w:t xml:space="preserve"> Double Pea Shooter</w:t>
+      </w:r>
+      <w:r>
+        <w:t>s, as their name implies shoots Normal Peas at twice the rate as a Pea Shooter. A Walnut is a plant with a higher max when compared to the rest of the plants—being used to get eaten and buy time for the user to decide to either accumulate sun points or attack the enemy. The Run Zombie is self explanatory, it traverses the board at a much faster rate than a Normal Zombie while having the same level of health. The Bucket and Pylon Zombies are very similar in the sense that they move at the same speed as a Normal Zombie</w:t>
+      </w:r>
+      <w:r>
+        <w:t>,</w:t>
+      </w:r>
+      <w:r>
+        <w:t xml:space="preserve"> but they have varying max health variables.</w:t>
+      </w:r>
+      <w:r>
+        <w:t xml:space="preserve"> </w:t>
+      </w:r>
+      <w:proofErr w:type="gramStart"/>
+      <w:r>
+        <w:t>All of</w:t>
+      </w:r>
+      <w:proofErr w:type="gramEnd"/>
+      <w:r>
+        <w:t xml:space="preserve"> these classes except walnut used previous plants and zombies as super classes, which places emphasis on the factory design pattern and loose coupling of classes. </w:t>
+      </w:r>
+    </w:p>
+    <w:p>
+      <w:pPr>
+        <w:ind w:right="51" w:firstLine="720"/>
+      </w:pPr>
+      <w:r>
+        <w:t>The Controller and View packages had to be updated and revamped to not only accommodate this milestone’s requirements but to also refractor our code to fix the logic that worked for the text implementation of the game but did not work reliably for the GUI.</w:t>
+      </w:r>
+      <w:r>
+        <w:t xml:space="preserve"> If the user attempted to run in eclipse in the previous version, the user would get an </w:t>
       </w:r>
       <w:proofErr w:type="spellStart"/>
       <w:r>
-        <w:t>GameBoardView</w:t>
+        <w:t>ioe</w:t>
       </w:r>
       <w:proofErr w:type="spellEnd"/>
       <w:r>
-        <w:t xml:space="preserve"> which in turn update the </w:t>
-      </w:r>
-      <w:proofErr w:type="spellStart"/>
-      <w:r>
-        <w:t>GameController</w:t>
-      </w:r>
-      <w:proofErr w:type="spellEnd"/>
-      <w:r>
-        <w:t xml:space="preserve">. The </w:t>
-      </w:r>
-      <w:proofErr w:type="spellStart"/>
+        <w:t xml:space="preserve"> exception because when using the Make program, it would create a different bin folder that would not allow the view to access the same image files. This issue is now resolved. The source code was rearranged to make the organization of how our game works a lot simpler. The packages are now Characters, Controller, gameModel, </w:t>
+      </w:r>
+      <w:r>
+        <w:t>Images, Tests and Views. This made it simple for us to categorize exactly how the classes pertained to the game. The gameModel classes update the Game</w:t>
+      </w:r>
+      <w:r>
+        <w:t xml:space="preserve"> </w:t>
+      </w:r>
+      <w:r>
+        <w:t>Board</w:t>
+      </w:r>
+      <w:r>
+        <w:t xml:space="preserve"> </w:t>
+      </w:r>
+      <w:r>
+        <w:t xml:space="preserve">View </w:t>
+      </w:r>
+      <w:r>
+        <w:t xml:space="preserve">class, </w:t>
+      </w:r>
+      <w:r>
+        <w:t>which in turn update the Game</w:t>
+      </w:r>
+      <w:r>
+        <w:t xml:space="preserve"> </w:t>
+      </w:r>
+      <w:r>
+        <w:t>Controller</w:t>
+      </w:r>
+      <w:r>
+        <w:t xml:space="preserve"> class</w:t>
+      </w:r>
+      <w:r>
+        <w:t>. The Gam</w:t>
+      </w:r>
+      <w:r>
+        <w:t xml:space="preserve">e </w:t>
+      </w:r>
+      <w:r>
+        <w:t xml:space="preserve">Controller </w:t>
+      </w:r>
+      <w:r>
+        <w:t xml:space="preserve">class </w:t>
+      </w:r>
+      <w:r>
+        <w:t>updates the gameModel classes with the new information. This is to ensure that we follow the MVC pattern.</w:t>
+      </w:r>
+    </w:p>
+    <w:p>
+      <w:pPr>
+        <w:ind w:left="-15" w:right="51" w:firstLine="735"/>
+      </w:pPr>
       <w:r>
         <w:lastRenderedPageBreak/>
-        <w:t>GameController</w:t>
-      </w:r>
-      <w:proofErr w:type="spellEnd"/>
-      <w:r>
-        <w:t xml:space="preserve"> updates the gameModel classes with the new information. This is to ensure that we follow the MVC pattern.</w:t>
-      </w:r>
-    </w:p>
-    <w:p>
-      <w:pPr>
-        <w:ind w:left="-15" w:right="51"/>
-      </w:pPr>
-      <w:r>
-        <w:t xml:space="preserve">The </w:t>
-      </w:r>
-      <w:proofErr w:type="spellStart"/>
-      <w:r>
-        <w:t>GameBoardView</w:t>
-      </w:r>
-      <w:proofErr w:type="spellEnd"/>
-      <w:r>
-        <w:t xml:space="preserve"> is the same from the previous Milestone, however, the undo and redo features have been refined and correctly added in this iteration.</w:t>
-      </w:r>
-    </w:p>
-    <w:p>
-      <w:pPr>
-        <w:ind w:left="-15" w:right="51"/>
-      </w:pPr>
-    </w:p>
-    <w:p>
-      <w:pPr>
-        <w:ind w:left="-15" w:right="51"/>
-      </w:pPr>
-      <w:r>
-        <w:t>Since the game follows the protect the castle puzzle template, the only decisions that the user must decide are where do they want to plant their plants on the board. We created the Non-Playable Characters class because the game itself, keeps track of each plant’s and zombie’s attack power and health—including how quickly objects traverse the board itself.</w:t>
+        <w:t>The Game</w:t>
+      </w:r>
+      <w:r>
+        <w:t xml:space="preserve"> </w:t>
+      </w:r>
+      <w:r>
+        <w:t>Board</w:t>
+      </w:r>
+      <w:r>
+        <w:t xml:space="preserve"> </w:t>
+      </w:r>
+      <w:r>
+        <w:t xml:space="preserve">View </w:t>
+      </w:r>
+      <w:r>
+        <w:t xml:space="preserve">class </w:t>
+      </w:r>
+      <w:r>
+        <w:t>is the same from the previous Milestone, however, the undo and redo features have been refined and correctly added in this iteration.</w:t>
+      </w:r>
+      <w:r>
+        <w:t xml:space="preserve"> </w:t>
+      </w:r>
+      <w:r>
+        <w:t xml:space="preserve">We have added prompts where the user can decide how many zombies will be generated, along with how many waves that they will come in. We decided on this path because we wanted our version of the game to mimic the actual one where it has a lot of variation to their levels rather than hard coding exactly where each zombie will appear from, they will appear at different spots along the y-axis of the game each game played. The Game Object Controller class deals with the spawning logic of the zombies since it </w:t>
+      </w:r>
+      <w:r>
+        <w:t xml:space="preserve">directly deals with all the character objects in the game. There was a big emphasis on not cluttering the Game Controller class with tedious or irrelevant functions that could be delegated to other classes. </w:t>
       </w:r>
     </w:p>
     <w:p>
@@ -469,25 +483,11 @@
         <w:ind w:right="51"/>
       </w:pPr>
       <w:r>
-        <w:t xml:space="preserve"> The board of the first level for this milestone is a simple </w:t>
-      </w:r>
-      <w:r>
-        <w:t>6</w:t>
-      </w:r>
-      <w:r>
-        <w:t xml:space="preserve">x10 array since it is the first level of the game and it is intended to get the user used to the controls and the logic of the game. There is only one zombie </w:t>
-      </w:r>
-      <w:r>
-        <w:t>that will</w:t>
-      </w:r>
-      <w:r>
-        <w:t xml:space="preserve"> attack and there is only one row that the user’s plants must defend.</w:t>
-      </w:r>
-    </w:p>
-    <w:p>
-      <w:pPr>
-        <w:ind w:right="51"/>
-      </w:pPr>
+        <w:t>The Game Object Controller class discards characters that have died and because of this it we are unable to bring said characters back to life. The reason why we did this is because we didn’t want ou</w:t>
+      </w:r>
+      <w:r>
+        <w:t xml:space="preserve">r lists of the characters on the board to become so large that traversing the lists would become wasteful, so we decided to that in order to keep the code nice and tight where the characters that are alive are the ones that are being manipulated. </w:t>
+      </w:r>
       <w:r>
         <w:t xml:space="preserve">The most complex of the classes of this milestone are the Collision, Move and Game controllers. The reason why we decided to separate the collision and moving detection logic from one another is because many of the plants themselves are stationary but the objects that </w:t>
       </w:r>

</xml_diff>